<commit_message>
Update Interim Progress Review Report.docx
</commit_message>
<xml_diff>
--- a/Interim Progress Review Report.docx
+++ b/Interim Progress Review Report.docx
@@ -544,6 +544,40 @@
           <w:lang w:val="en-US"/>
         </w:rPr>
         <w:t xml:space="preserve"> scheme using the DIP switch 0.</w:t>
+      </w:r>
+      <w:r>
+        <w:rPr>
+          <w:sz w:val="26"/>
+          <w:szCs w:val="26"/>
+          <w:lang w:val="en-US"/>
+        </w:rPr>
+        <w:t xml:space="preserve"> The mystery box in our game that the user can pick up using their bird will allow the bird to go through obstacles without losing their life. </w:t>
+      </w:r>
+      <w:r>
+        <w:rPr>
+          <w:sz w:val="26"/>
+          <w:szCs w:val="26"/>
+          <w:lang w:val="en-US"/>
+        </w:rPr>
+        <w:t xml:space="preserve">The bird will change </w:t>
+      </w:r>
+      <w:proofErr w:type="spellStart"/>
+      <w:r>
+        <w:rPr>
+          <w:sz w:val="26"/>
+          <w:szCs w:val="26"/>
+          <w:lang w:val="en-US"/>
+        </w:rPr>
+        <w:t>colour</w:t>
+      </w:r>
+      <w:proofErr w:type="spellEnd"/>
+      <w:r>
+        <w:rPr>
+          <w:sz w:val="26"/>
+          <w:szCs w:val="26"/>
+          <w:lang w:val="en-US"/>
+        </w:rPr>
+        <w:t xml:space="preserve"> and be visible when they pick up the mystery box.</w:t>
       </w:r>
     </w:p>
     <w:p>

</xml_diff>